<commit_message>
melhoria no front end e algumas ações a mais no back
</commit_message>
<xml_diff>
--- a/Documentacao/Documentação/Documentacoes/DRS_LES_1_2018.docx
+++ b/Documentacao/Documentação/Documentacoes/DRS_LES_1_2018.docx
@@ -913,6 +913,7 @@
           <w:docPartUnique/>
         </w:docPartObj>
       </w:sdtPr>
+      <w:sdtEndPr/>
       <w:sdtContent>
         <w:p>
           <w:pPr>
@@ -2175,6 +2176,7 @@
             </w:pPr>
             <w:r>
               <w:rPr>
+                <w:color w:val="70AD47" w:themeColor="accent6"/>
                 <w:sz w:val="20"/>
                 <w:szCs w:val="20"/>
               </w:rPr>
@@ -2303,9 +2305,6 @@
           </w:tcPr>
           <w:p>
             <w:pPr>
-              <w:tabs>
-                <w:tab w:val="left" w:pos="8860"/>
-              </w:tabs>
               <w:rPr>
                 <w:color w:val="70AD47" w:themeColor="accent6"/>
                 <w:sz w:val="20"/>
@@ -2318,7 +2317,17 @@
                 <w:sz w:val="20"/>
                 <w:szCs w:val="20"/>
               </w:rPr>
-              <w:t xml:space="preserve">Deve ser possível associar diversos cartões de crédito ao cadastro de um cliente. Deve haver um cartão de crédito configurado como preferencial. </w:t>
+              <w:t>Deve ser possível associar diversos cartões de crédito ao cadastro de um cliente. Deve haver um cartão de crédito configurado como preferenc</w:t>
+            </w:r>
+            <w:bookmarkStart w:id="1" w:name="_GoBack"/>
+            <w:bookmarkEnd w:id="1"/>
+            <w:r>
+              <w:rPr>
+                <w:color w:val="70AD47" w:themeColor="accent6"/>
+                <w:sz w:val="20"/>
+                <w:szCs w:val="20"/>
+              </w:rPr>
+              <w:t xml:space="preserve">ial. </w:t>
             </w:r>
           </w:p>
         </w:tc>
@@ -2557,6 +2566,7 @@
             </w:pPr>
             <w:r>
               <w:rPr>
+                <w:color w:val="70AD47" w:themeColor="accent6"/>
                 <w:sz w:val="20"/>
                 <w:szCs w:val="20"/>
               </w:rPr>
@@ -2564,6 +2574,7 @@
             </w:r>
             <w:r>
               <w:rPr>
+                <w:color w:val="70AD47" w:themeColor="accent6"/>
                 <w:sz w:val="20"/>
                 <w:szCs w:val="20"/>
               </w:rPr>
@@ -2634,6 +2645,7 @@
             </w:pPr>
             <w:r>
               <w:rPr>
+                <w:color w:val="70AD47" w:themeColor="accent6"/>
                 <w:sz w:val="20"/>
                 <w:szCs w:val="20"/>
               </w:rPr>
@@ -2702,6 +2714,7 @@
             </w:pPr>
             <w:r>
               <w:rPr>
+                <w:color w:val="70AD47" w:themeColor="accent6"/>
                 <w:sz w:val="20"/>
                 <w:szCs w:val="20"/>
               </w:rPr>
@@ -2964,12 +2977,14 @@
                 <w:tab w:val="left" w:pos="8860"/>
               </w:tabs>
               <w:rPr>
-                <w:sz w:val="20"/>
-                <w:szCs w:val="20"/>
-              </w:rPr>
-            </w:pPr>
-            <w:r>
-              <w:rPr>
+                <w:color w:val="70AD47" w:themeColor="accent6"/>
+                <w:sz w:val="20"/>
+                <w:szCs w:val="20"/>
+              </w:rPr>
+            </w:pPr>
+            <w:r>
+              <w:rPr>
+                <w:color w:val="70AD47" w:themeColor="accent6"/>
                 <w:sz w:val="20"/>
                 <w:szCs w:val="20"/>
               </w:rPr>
@@ -3043,12 +3058,14 @@
                 <w:tab w:val="left" w:pos="8860"/>
               </w:tabs>
               <w:rPr>
-                <w:sz w:val="20"/>
-                <w:szCs w:val="20"/>
-              </w:rPr>
-            </w:pPr>
-            <w:r>
-              <w:rPr>
+                <w:color w:val="4472C4" w:themeColor="accent1"/>
+                <w:sz w:val="20"/>
+                <w:szCs w:val="20"/>
+              </w:rPr>
+            </w:pPr>
+            <w:r>
+              <w:rPr>
+                <w:color w:val="4472C4" w:themeColor="accent1"/>
                 <w:sz w:val="20"/>
                 <w:szCs w:val="20"/>
               </w:rPr>
@@ -3111,27 +3128,18 @@
                 <w:tab w:val="left" w:pos="8860"/>
               </w:tabs>
               <w:rPr>
-                <w:sz w:val="20"/>
-                <w:szCs w:val="20"/>
-              </w:rPr>
-            </w:pPr>
-            <w:r>
-              <w:rPr>
-                <w:color w:val="FF0000"/>
-                <w:sz w:val="20"/>
-                <w:szCs w:val="20"/>
-              </w:rPr>
-              <w:t>O sistema deve possibilitar que um usuário com perfil de administrador seleci</w:t>
-            </w:r>
-            <w:bookmarkStart w:id="1" w:name="_GoBack"/>
-            <w:bookmarkEnd w:id="1"/>
-            <w:r>
-              <w:rPr>
-                <w:color w:val="FF0000"/>
-                <w:sz w:val="20"/>
-                <w:szCs w:val="20"/>
-              </w:rPr>
-              <w:t>one vendas já aprovadas para serem entregues. Assim o status deve ficar EM TRANSITO.</w:t>
+                <w:color w:val="4472C4" w:themeColor="accent1"/>
+                <w:sz w:val="20"/>
+                <w:szCs w:val="20"/>
+              </w:rPr>
+            </w:pPr>
+            <w:r>
+              <w:rPr>
+                <w:color w:val="4472C4" w:themeColor="accent1"/>
+                <w:sz w:val="20"/>
+                <w:szCs w:val="20"/>
+              </w:rPr>
+              <w:t>O sistema deve possibilitar que um usuário com perfil de administrador selecione vendas já aprovadas para serem entregues. Assim o status deve ficar EM TRANSITO.</w:t>
             </w:r>
           </w:p>
         </w:tc>
@@ -3190,13 +3198,14 @@
                 <w:tab w:val="left" w:pos="8860"/>
               </w:tabs>
               <w:rPr>
-                <w:sz w:val="20"/>
-                <w:szCs w:val="20"/>
-              </w:rPr>
-            </w:pPr>
-            <w:r>
-              <w:rPr>
-                <w:color w:val="FF0000"/>
+                <w:color w:val="4472C4" w:themeColor="accent1"/>
+                <w:sz w:val="20"/>
+                <w:szCs w:val="20"/>
+              </w:rPr>
+            </w:pPr>
+            <w:r>
+              <w:rPr>
+                <w:color w:val="4472C4" w:themeColor="accent1"/>
                 <w:sz w:val="20"/>
                 <w:szCs w:val="20"/>
               </w:rPr>
@@ -4035,6 +4044,7 @@
             </w:pPr>
             <w:r>
               <w:rPr>
+                <w:color w:val="70AD47" w:themeColor="accent6"/>
                 <w:sz w:val="20"/>
                 <w:szCs w:val="20"/>
               </w:rPr>
@@ -4469,13 +4479,14 @@
                 <w:tab w:val="left" w:pos="8860"/>
               </w:tabs>
               <w:rPr>
-                <w:sz w:val="20"/>
-                <w:szCs w:val="20"/>
-              </w:rPr>
-            </w:pPr>
-            <w:r>
-              <w:rPr>
-                <w:color w:val="FF0000"/>
+                <w:color w:val="70AD47" w:themeColor="accent6"/>
+                <w:sz w:val="20"/>
+                <w:szCs w:val="20"/>
+              </w:rPr>
+            </w:pPr>
+            <w:r>
+              <w:rPr>
+                <w:color w:val="70AD47" w:themeColor="accent6"/>
                 <w:sz w:val="20"/>
                 <w:szCs w:val="20"/>
               </w:rPr>
@@ -7264,7 +7275,7 @@
                   </w:pPr>
                   <w:r>
                     <w:rPr>
-                      <w:color w:val="FF0000"/>
+                      <w:color w:val="70AD47" w:themeColor="accent6"/>
                       <w:sz w:val="20"/>
                       <w:szCs w:val="20"/>
                     </w:rPr>
@@ -7517,6 +7528,7 @@
             </w:pPr>
             <w:r>
               <w:rPr>
+                <w:color w:val="70AD47" w:themeColor="accent6"/>
                 <w:sz w:val="20"/>
                 <w:szCs w:val="20"/>
               </w:rPr>
@@ -7715,6 +7727,7 @@
             </w:pPr>
             <w:r>
               <w:rPr>
+                <w:color w:val="70AD47" w:themeColor="accent6"/>
                 <w:sz w:val="20"/>
                 <w:szCs w:val="20"/>
               </w:rPr>
@@ -8390,13 +8403,14 @@
                 <w:tab w:val="left" w:pos="8860"/>
               </w:tabs>
               <w:rPr>
-                <w:sz w:val="20"/>
-                <w:szCs w:val="20"/>
-              </w:rPr>
-            </w:pPr>
-            <w:r>
-              <w:rPr>
-                <w:color w:val="FF0000"/>
+                <w:color w:val="70AD47" w:themeColor="accent6"/>
+                <w:sz w:val="20"/>
+                <w:szCs w:val="20"/>
+              </w:rPr>
+            </w:pPr>
+            <w:r>
+              <w:rPr>
+                <w:color w:val="70AD47" w:themeColor="accent6"/>
                 <w:sz w:val="20"/>
                 <w:szCs w:val="20"/>
               </w:rPr>
@@ -8487,13 +8501,14 @@
                 <w:tab w:val="left" w:pos="8860"/>
               </w:tabs>
               <w:rPr>
-                <w:sz w:val="20"/>
-                <w:szCs w:val="20"/>
-              </w:rPr>
-            </w:pPr>
-            <w:r>
-              <w:rPr>
-                <w:color w:val="FF0000"/>
+                <w:color w:val="70AD47" w:themeColor="accent6"/>
+                <w:sz w:val="20"/>
+                <w:szCs w:val="20"/>
+              </w:rPr>
+            </w:pPr>
+            <w:r>
+              <w:rPr>
+                <w:color w:val="70AD47" w:themeColor="accent6"/>
                 <w:sz w:val="20"/>
                 <w:szCs w:val="20"/>
               </w:rPr>
@@ -8584,14 +8599,14 @@
                 <w:tab w:val="left" w:pos="8860"/>
               </w:tabs>
               <w:rPr>
-                <w:color w:val="FF0000"/>
-                <w:sz w:val="20"/>
-                <w:szCs w:val="20"/>
-              </w:rPr>
-            </w:pPr>
-            <w:r>
-              <w:rPr>
-                <w:color w:val="FF0000"/>
+                <w:color w:val="70AD47" w:themeColor="accent6"/>
+                <w:sz w:val="20"/>
+                <w:szCs w:val="20"/>
+              </w:rPr>
+            </w:pPr>
+            <w:r>
+              <w:rPr>
+                <w:color w:val="70AD47" w:themeColor="accent6"/>
                 <w:sz w:val="20"/>
                 <w:szCs w:val="20"/>
               </w:rPr>
@@ -8604,26 +8619,26 @@
                 <w:tab w:val="left" w:pos="8860"/>
               </w:tabs>
               <w:rPr>
-                <w:color w:val="FF0000"/>
-                <w:sz w:val="20"/>
-                <w:szCs w:val="20"/>
-              </w:rPr>
-            </w:pPr>
-          </w:p>
-          <w:p>
-            <w:pPr>
-              <w:tabs>
-                <w:tab w:val="left" w:pos="8860"/>
-              </w:tabs>
-              <w:rPr>
-                <w:color w:val="FF0000"/>
-                <w:sz w:val="20"/>
-                <w:szCs w:val="20"/>
-              </w:rPr>
-            </w:pPr>
-            <w:r>
-              <w:rPr>
-                <w:color w:val="FF0000"/>
+                <w:color w:val="70AD47" w:themeColor="accent6"/>
+                <w:sz w:val="20"/>
+                <w:szCs w:val="20"/>
+              </w:rPr>
+            </w:pPr>
+          </w:p>
+          <w:p>
+            <w:pPr>
+              <w:tabs>
+                <w:tab w:val="left" w:pos="8860"/>
+              </w:tabs>
+              <w:rPr>
+                <w:color w:val="70AD47" w:themeColor="accent6"/>
+                <w:sz w:val="20"/>
+                <w:szCs w:val="20"/>
+              </w:rPr>
+            </w:pPr>
+            <w:r>
+              <w:rPr>
+                <w:color w:val="70AD47" w:themeColor="accent6"/>
                 <w:sz w:val="20"/>
                 <w:szCs w:val="20"/>
               </w:rPr>
@@ -8726,24 +8741,18 @@
                 <w:tab w:val="left" w:pos="8860"/>
               </w:tabs>
               <w:rPr>
-                <w:sz w:val="20"/>
-                <w:szCs w:val="20"/>
-              </w:rPr>
-            </w:pPr>
-            <w:r>
-              <w:rPr>
-                <w:color w:val="FF0000"/>
-                <w:sz w:val="20"/>
-                <w:szCs w:val="20"/>
-              </w:rPr>
-              <w:t>Ao confirmar que os itens de um pedido de troca ou uma compra com status EM TROCA foi recebido o status do pedido ou compra deverá ser TROCADO</w:t>
-            </w:r>
-            <w:r>
-              <w:rPr>
-                <w:sz w:val="20"/>
-                <w:szCs w:val="20"/>
-              </w:rPr>
-              <w:t>.</w:t>
+                <w:color w:val="70AD47" w:themeColor="accent6"/>
+                <w:sz w:val="20"/>
+                <w:szCs w:val="20"/>
+              </w:rPr>
+            </w:pPr>
+            <w:r>
+              <w:rPr>
+                <w:color w:val="70AD47" w:themeColor="accent6"/>
+                <w:sz w:val="20"/>
+                <w:szCs w:val="20"/>
+              </w:rPr>
+              <w:t>Ao confirmar que os itens de um pedido de troca ou uma compra com status EM TROCA foi recebido o status do pedido ou compra deverá ser TROCADO.</w:t>
             </w:r>
           </w:p>
         </w:tc>
@@ -8836,7 +8845,7 @@
             </w:pPr>
             <w:r>
               <w:rPr>
-                <w:color w:val="FF0000"/>
+                <w:color w:val="5B9BD5" w:themeColor="accent5"/>
                 <w:sz w:val="20"/>
                 <w:szCs w:val="20"/>
               </w:rPr>
@@ -10059,7 +10068,7 @@
               <w:sz w:val="16"/>
               <w:szCs w:val="16"/>
             </w:rPr>
-            <w:t>7</w:t>
+            <w:t>6</w:t>
           </w:r>
           <w:r>
             <w:rPr>
@@ -11467,6 +11476,15 @@
 </file>
 
 <file path=customXml/item1.xml><?xml version="1.0" encoding="utf-8"?>
+<?mso-contentType ?>
+<FormTemplates xmlns="http://schemas.microsoft.com/sharepoint/v3/contenttype/forms">
+  <Display>DocumentLibraryForm</Display>
+  <Edit>DocumentLibraryForm</Edit>
+  <New>DocumentLibraryForm</New>
+</FormTemplates>
+</file>
+
+<file path=customXml/item2.xml><?xml version="1.0" encoding="utf-8"?>
 <ct:contentTypeSchema xmlns:ct="http://schemas.microsoft.com/office/2006/metadata/contentType" xmlns:ma="http://schemas.microsoft.com/office/2006/metadata/properties/metaAttributes" ct:_="" ma:_="" ma:contentTypeName="Documento" ma:contentTypeID="0x0101006CD541BB7490254CA1AC81535EF03CAD" ma:contentTypeVersion="10" ma:contentTypeDescription="Crie um novo documento." ma:contentTypeScope="" ma:versionID="48185c85a9389b999b52af348f5be711">
   <xsd:schema xmlns:xsd="http://www.w3.org/2001/XMLSchema" xmlns:xs="http://www.w3.org/2001/XMLSchema" xmlns:p="http://schemas.microsoft.com/office/2006/metadata/properties" xmlns:ns2="c88c6eba-e0d8-498d-ab94-c2d2783cdf74" xmlns:ns3="4a0dab9b-6216-4dd8-9372-3fe536080409" targetNamespace="http://schemas.microsoft.com/office/2006/metadata/properties" ma:root="true" ma:fieldsID="8d0581d78ff23ef691432e7517edbb83" ns2:_="" ns3:_="">
     <xsd:import namespace="c88c6eba-e0d8-498d-ab94-c2d2783cdf74"/>
@@ -11655,15 +11673,6 @@
 </ct:contentTypeSchema>
 </file>
 
-<file path=customXml/item2.xml><?xml version="1.0" encoding="utf-8"?>
-<?mso-contentType ?>
-<FormTemplates xmlns="http://schemas.microsoft.com/sharepoint/v3/contenttype/forms">
-  <Display>DocumentLibraryForm</Display>
-  <Edit>DocumentLibraryForm</Edit>
-  <New>DocumentLibraryForm</New>
-</FormTemplates>
-</file>
-
 <file path=customXml/item3.xml><?xml version="1.0" encoding="utf-8"?>
 <p:properties xmlns:p="http://schemas.microsoft.com/office/2006/metadata/properties" xmlns:xsi="http://www.w3.org/2001/XMLSchema-instance" xmlns:pc="http://schemas.microsoft.com/office/infopath/2007/PartnerControls">
   <documentManagement>
@@ -11676,6 +11685,14 @@
 </file>
 
 <file path=customXml/itemProps1.xml><?xml version="1.0" encoding="utf-8"?>
+<ds:datastoreItem xmlns:ds="http://schemas.openxmlformats.org/officeDocument/2006/customXml" ds:itemID="{EA3D3FDE-3A53-4669-9E64-4483D7A21F08}">
+  <ds:schemaRefs>
+    <ds:schemaRef ds:uri="http://schemas.microsoft.com/sharepoint/v3/contenttype/forms"/>
+  </ds:schemaRefs>
+</ds:datastoreItem>
+</file>
+
+<file path=customXml/itemProps2.xml><?xml version="1.0" encoding="utf-8"?>
 <ds:datastoreItem xmlns:ds="http://schemas.openxmlformats.org/officeDocument/2006/customXml" ds:itemID="{5873DBB8-8D3C-4123-985B-C2173AF3EF30}">
   <ds:schemaRefs>
     <ds:schemaRef ds:uri="http://schemas.microsoft.com/office/2006/metadata/contentType"/>
@@ -11694,14 +11711,6 @@
 </ds:datastoreItem>
 </file>
 
-<file path=customXml/itemProps2.xml><?xml version="1.0" encoding="utf-8"?>
-<ds:datastoreItem xmlns:ds="http://schemas.openxmlformats.org/officeDocument/2006/customXml" ds:itemID="{EA3D3FDE-3A53-4669-9E64-4483D7A21F08}">
-  <ds:schemaRefs>
-    <ds:schemaRef ds:uri="http://schemas.microsoft.com/sharepoint/v3/contenttype/forms"/>
-  </ds:schemaRefs>
-</ds:datastoreItem>
-</file>
-
 <file path=customXml/itemProps3.xml><?xml version="1.0" encoding="utf-8"?>
 <ds:datastoreItem xmlns:ds="http://schemas.openxmlformats.org/officeDocument/2006/customXml" ds:itemID="{8081D122-02FA-442B-B00C-765CD74C8C6E}">
   <ds:schemaRefs>

</xml_diff>